<commit_message>
Test Client and Some Updated Documents from Ross
</commit_message>
<xml_diff>
--- a/Doc_Folder/Team Member Contributions_v0.1.docx
+++ b/Doc_Folder/Team Member Contributions_v0.1.docx
@@ -94,8 +94,6 @@
       <w:r>
         <w:t>Also developed the interfaces and m</w:t>
       </w:r>
-      <w:bookmarkStart w:id="0" w:name="_GoBack"/>
-      <w:bookmarkEnd w:id="0"/>
       <w:r>
         <w:t xml:space="preserve">ade </w:t>
       </w:r>
@@ -154,6 +152,11 @@
       <w:r>
         <w:t>, Player, and Problem classes.</w:t>
       </w:r>
+      <w:r>
+        <w:t xml:space="preserve">  Also wrote much of the documentation.</w:t>
+      </w:r>
+      <w:bookmarkStart w:id="0" w:name="_GoBack"/>
+      <w:bookmarkEnd w:id="0"/>
     </w:p>
     <w:p/>
     <w:p>
@@ -171,19 +174,7 @@
           <w:rPr>
             <w:rStyle w:val="Hyperlink"/>
           </w:rPr>
-          <w:t>https://github.com/Ros</w:t>
-        </w:r>
-        <w:r>
-          <w:rPr>
-            <w:rStyle w:val="Hyperlink"/>
-          </w:rPr>
-          <w:t>s</w:t>
-        </w:r>
-        <w:r>
-          <w:rPr>
-            <w:rStyle w:val="Hyperlink"/>
-          </w:rPr>
-          <w:t>14487/CSCI_466_Project_1</w:t>
+          <w:t>https://github.com/Ross14487/CSCI_466_Project_1</w:t>
         </w:r>
       </w:hyperlink>
       <w:r>
@@ -261,6 +252,9 @@
     </w:pPr>
     <w:r>
       <w:t xml:space="preserve">CSCI-466 </w:t>
+    </w:r>
+    <w:r>
+      <w:t>10/12/15</w:t>
     </w:r>
     <w:r>
       <w:ptab w:relativeTo="margin" w:alignment="center" w:leader="none"/>

</xml_diff>